<commit_message>
Modified CV file so uploaded newer version
</commit_message>
<xml_diff>
--- a/files/Joseph Quayle Junior Frontend Dev CV.docx
+++ b/files/Joseph Quayle Junior Frontend Dev CV.docx
@@ -6,8 +6,9 @@
       <w:pPr>
         <w:jc w:val="center"/>
         <w:rPr>
-          <w:rStyle w:val="Hyperlink"/>
-          <w:rFonts w:cstheme="minorHAnsi"/>
+          <w:rFonts w:cstheme="minorHAnsi"/>
+          <w:color w:val="0563C1" w:themeColor="hyperlink"/>
+          <w:u w:val="single"/>
         </w:rPr>
       </w:pPr>
       <w:r>
@@ -70,30 +71,51 @@
         </w:rPr>
         <w:br/>
       </w:r>
+      <w:r>
+        <w:rPr>
+          <w:b/>
+          <w:bCs/>
+        </w:rPr>
+        <w:t>Portfolio</w:t>
+      </w:r>
+      <w:r>
+        <w:t xml:space="preserve">: </w:t>
+      </w:r>
+      <w:hyperlink r:id="rId9" w:history="1">
+        <w:r>
+          <w:rPr>
+            <w:rStyle w:val="Hyperlink"/>
+          </w:rPr>
+          <w:t>https://josephquayle.github.io/ShowcasePortfolio/</w:t>
+        </w:r>
+      </w:hyperlink>
+      <w:r>
+        <w:rPr>
+          <w:rStyle w:val="Hyperlink"/>
+        </w:rPr>
+        <w:br/>
+      </w:r>
+      <w:r>
+        <w:rPr>
+          <w:rStyle w:val="Hyperlink"/>
+          <w:rFonts w:cstheme="minorHAnsi"/>
+        </w:rPr>
+        <w:br/>
+      </w:r>
+      <w:r>
+        <w:rPr>
+          <w:rFonts w:cstheme="minorHAnsi"/>
+          <w:b/>
+          <w:sz w:val="28"/>
+          <w:u w:val="single"/>
+        </w:rPr>
+        <w:t>Profile</w:t>
+      </w:r>
     </w:p>
     <w:p>
       <w:pPr>
         <w:rPr>
           <w:rFonts w:cstheme="minorHAnsi"/>
-          <w:b/>
-          <w:sz w:val="28"/>
-          <w:u w:val="single"/>
-        </w:rPr>
-      </w:pPr>
-      <w:r>
-        <w:rPr>
-          <w:rFonts w:cstheme="minorHAnsi"/>
-          <w:b/>
-          <w:sz w:val="28"/>
-          <w:u w:val="single"/>
-        </w:rPr>
-        <w:t>Profile</w:t>
-      </w:r>
-    </w:p>
-    <w:p>
-      <w:pPr>
-        <w:rPr>
-          <w:rFonts w:cstheme="minorHAnsi"/>
           <w:szCs w:val="20"/>
         </w:rPr>
       </w:pPr>
@@ -201,13 +223,6 @@
           <w:szCs w:val="20"/>
         </w:rPr>
         <w:t xml:space="preserve">. </w:t>
-      </w:r>
-      <w:r>
-        <w:rPr>
-          <w:rFonts w:cstheme="minorHAnsi"/>
-          <w:szCs w:val="20"/>
-        </w:rPr>
-        <w:br/>
       </w:r>
     </w:p>
     <w:p>
@@ -1250,7 +1265,7 @@
       <w:r>
         <w:t xml:space="preserve"> </w:t>
       </w:r>
-      <w:hyperlink r:id="rId9" w:history="1">
+      <w:hyperlink r:id="rId10" w:history="1">
         <w:r>
           <w:rPr>
             <w:rStyle w:val="Hyperlink"/>
@@ -1277,6 +1292,46 @@
         <w:rPr>
           <w:color w:val="auto"/>
         </w:rPr>
+        <w:t xml:space="preserve">My own </w:t>
+      </w:r>
+      <w:r>
+        <w:rPr>
+          <w:b/>
+          <w:bCs/>
+          <w:color w:val="auto"/>
+        </w:rPr>
+        <w:t>personal portfolio</w:t>
+      </w:r>
+      <w:r>
+        <w:rPr>
+          <w:color w:val="auto"/>
+        </w:rPr>
+        <w:t xml:space="preserve"> </w:t>
+      </w:r>
+      <w:hyperlink r:id="rId11" w:history="1">
+        <w:r>
+          <w:rPr>
+            <w:rStyle w:val="Hyperlink"/>
+          </w:rPr>
+          <w:t>https://josephquayle.github.io/ShowcasePortfolio/</w:t>
+        </w:r>
+      </w:hyperlink>
+    </w:p>
+    <w:p>
+      <w:pPr>
+        <w:pStyle w:val="ListParagraph"/>
+        <w:numPr>
+          <w:ilvl w:val="0"/>
+          <w:numId w:val="28"/>
+        </w:numPr>
+        <w:rPr>
+          <w:color w:val="auto"/>
+        </w:rPr>
+      </w:pPr>
+      <w:r>
+        <w:rPr>
+          <w:color w:val="auto"/>
+        </w:rPr>
         <w:t>Business Landing Page</w:t>
       </w:r>
       <w:r>
@@ -1285,7 +1340,7 @@
         </w:rPr>
         <w:t xml:space="preserve"> </w:t>
       </w:r>
-      <w:hyperlink r:id="rId10" w:history="1">
+      <w:hyperlink r:id="rId12" w:history="1">
         <w:r>
           <w:rPr>
             <w:rStyle w:val="Hyperlink"/>
@@ -1317,7 +1372,7 @@
         </w:rPr>
         <w:t xml:space="preserve"> </w:t>
       </w:r>
-      <w:hyperlink r:id="rId11" w:history="1">
+      <w:hyperlink r:id="rId13" w:history="1">
         <w:r>
           <w:rPr>
             <w:rStyle w:val="Hyperlink"/>
@@ -1349,7 +1404,7 @@
         </w:rPr>
         <w:t xml:space="preserve"> </w:t>
       </w:r>
-      <w:hyperlink r:id="rId12" w:history="1">
+      <w:hyperlink r:id="rId14" w:history="1">
         <w:r>
           <w:rPr>
             <w:rStyle w:val="Hyperlink"/>
@@ -1377,7 +1432,6 @@
           <w:szCs w:val="28"/>
           <w:u w:val="single"/>
         </w:rPr>
-        <w:lastRenderedPageBreak/>
         <w:t>Work Experience</w:t>
       </w:r>
     </w:p>
@@ -2001,12 +2055,51 @@
       </w:r>
     </w:p>
     <w:p>
-      <w:pPr>
-        <w:rPr>
-          <w:sz w:val="24"/>
-          <w:szCs w:val="24"/>
-        </w:rPr>
-      </w:pPr>
+      <w:r>
+        <w:t xml:space="preserve">Recently </w:t>
+      </w:r>
+      <w:r>
+        <w:t xml:space="preserve">started </w:t>
+      </w:r>
+      <w:r>
+        <w:t xml:space="preserve">weightlifting </w:t>
+      </w:r>
+      <w:r>
+        <w:t xml:space="preserve">and I </w:t>
+      </w:r>
+      <w:r>
+        <w:t xml:space="preserve">really enjoy </w:t>
+      </w:r>
+      <w:r>
+        <w:t>it</w:t>
+      </w:r>
+      <w:r>
+        <w:t xml:space="preserve"> because</w:t>
+      </w:r>
+      <w:r>
+        <w:t xml:space="preserve"> </w:t>
+      </w:r>
+      <w:r>
+        <w:t>i</w:t>
+      </w:r>
+      <w:r>
+        <w:t xml:space="preserve">t gets me stronger </w:t>
+      </w:r>
+      <w:r>
+        <w:t>physically and mentally</w:t>
+      </w:r>
+      <w:r>
+        <w:t xml:space="preserve">. I love going to concerts </w:t>
+      </w:r>
+      <w:r>
+        <w:t>(especially metal</w:t>
+      </w:r>
+      <w:r>
+        <w:t xml:space="preserve"> concerts</w:t>
+      </w:r>
+      <w:r>
+        <w:t>!) although I love all kinds of music.</w:t>
+      </w:r>
     </w:p>
     <w:p>
       <w:pPr>

</xml_diff>